<commit_message>
Lake project and poster
</commit_message>
<xml_diff>
--- a/EkoPop Sjöprojekt Snusesjön.docx
+++ b/EkoPop Sjöprojekt Snusesjön.docx
@@ -7,7 +7,16 @@
         <w:pStyle w:val="Title"/>
       </w:pPr>
       <w:r>
-        <w:t>Regnar kvicksilver i fjällen</w:t>
+        <w:t>K</w:t>
+      </w:r>
+      <w:r>
+        <w:t xml:space="preserve">vicksilver </w:t>
+      </w:r>
+      <w:r>
+        <w:t xml:space="preserve">regn </w:t>
+      </w:r>
+      <w:r>
+        <w:t>i fjällen</w:t>
       </w:r>
     </w:p>
     <w:p>
@@ -74,7 +83,7 @@
             <v:path gradientshapeok="t" o:connecttype="rect"/>
           </v:shapetype>
           <v:shape id="_x0000_s1026" type="#_x0000_t202" style="position:absolute;left:0;text-align:left;margin-left:29.75pt;margin-top:350.15pt;width:394pt;height:.05pt;z-index:251661312;mso-position-horizontal-relative:text;mso-position-vertical-relative:text" stroked="f">
-            <v:textbox style="mso-fit-shape-to-text:t" inset="0,0,0,0">
+            <v:textbox style="mso-next-textbox:#_x0000_s1026;mso-fit-shape-to-text:t" inset="0,0,0,0">
               <w:txbxContent>
                 <w:p>
                   <w:pPr>
@@ -120,7 +129,7 @@
           <w:noProof/>
         </w:rPr>
         <w:drawing>
-          <wp:anchor distT="0" distB="0" distL="114300" distR="114300" simplePos="0" relativeHeight="251658752" behindDoc="0" locked="0" layoutInCell="1" allowOverlap="1" wp14:anchorId="0BE3140D" wp14:editId="7AA85BEF">
+          <wp:anchor distT="0" distB="0" distL="114300" distR="114300" simplePos="0" relativeHeight="251660800" behindDoc="0" locked="0" layoutInCell="1" allowOverlap="1" wp14:anchorId="0BE3140D" wp14:editId="2CF14AFF">
             <wp:simplePos x="0" y="0"/>
             <wp:positionH relativeFrom="column">
               <wp:posOffset>377825</wp:posOffset>
@@ -176,7 +185,6 @@
         <w:t>Sjö i vältrafikerat fjällandskap</w:t>
       </w:r>
     </w:p>
-    <w:p/>
     <w:p>
       <w:r>
         <w:t>Vilken vattenkvalitet har din sjö idag? Motivera ditt svar och visar lämpliga figurer/tabeller.</w:t>
@@ -274,11 +282,90 @@
         </w:numPr>
       </w:pPr>
       <w:r>
+        <w:t>Försurning = Hög</w:t>
+      </w:r>
+      <w:r>
+        <w:t xml:space="preserve"> (men dålig klassning, vidare analys behövs!)</w:t>
+      </w:r>
+    </w:p>
+    <w:p>
+      <w:pPr>
+        <w:pStyle w:val="ListParagraph"/>
+        <w:numPr>
+          <w:ilvl w:val="1"/>
+          <w:numId w:val="4"/>
+        </w:numPr>
+      </w:pPr>
+      <w:r>
+        <w:t>Hydromorfologisk</w:t>
+      </w:r>
+    </w:p>
+    <w:p>
+      <w:pPr>
+        <w:pStyle w:val="ListParagraph"/>
+        <w:numPr>
+          <w:ilvl w:val="2"/>
+          <w:numId w:val="4"/>
+        </w:numPr>
+      </w:pPr>
+      <w:r>
         <w:lastRenderedPageBreak/>
-        <w:t>Försurning = Hög</w:t>
-      </w:r>
-      <w:r>
-        <w:t xml:space="preserve"> (men dålig klassning, vidare analys behövs!)</w:t>
+        <w:t xml:space="preserve">Längsgående </w:t>
+      </w:r>
+      <w:proofErr w:type="spellStart"/>
+      <w:r>
+        <w:t>k</w:t>
+      </w:r>
+      <w:r>
+        <w:t>onnektivitet</w:t>
+      </w:r>
+      <w:proofErr w:type="spellEnd"/>
+      <w:r>
+        <w:t xml:space="preserve"> = Hög</w:t>
+      </w:r>
+    </w:p>
+    <w:p>
+      <w:pPr>
+        <w:pStyle w:val="ListParagraph"/>
+        <w:numPr>
+          <w:ilvl w:val="2"/>
+          <w:numId w:val="4"/>
+        </w:numPr>
+      </w:pPr>
+      <w:r>
+        <w:t>Närområde = Hög</w:t>
+      </w:r>
+    </w:p>
+    <w:p>
+      <w:pPr>
+        <w:pStyle w:val="ListParagraph"/>
+        <w:numPr>
+          <w:ilvl w:val="2"/>
+          <w:numId w:val="4"/>
+        </w:numPr>
+      </w:pPr>
+      <w:proofErr w:type="spellStart"/>
+      <w:r>
+        <w:t>Svämplanets</w:t>
+      </w:r>
+      <w:proofErr w:type="spellEnd"/>
+      <w:r>
+        <w:t xml:space="preserve"> struktur &amp; funktion = Hög</w:t>
+      </w:r>
+    </w:p>
+    <w:p>
+      <w:pPr>
+        <w:pStyle w:val="ListParagraph"/>
+        <w:numPr>
+          <w:ilvl w:val="0"/>
+          <w:numId w:val="4"/>
+        </w:numPr>
+      </w:pPr>
+      <w:r>
+        <w:t>Kemisk status = Uppnår ej god</w:t>
+      </w:r>
+      <w:r>
+        <w:t xml:space="preserve"> (förväntad till 2027)</w:t>
       </w:r>
     </w:p>
     <w:p>
@@ -290,59 +377,65 @@
         </w:numPr>
       </w:pPr>
       <w:r>
-        <w:t>Hydromorfologisk</w:t>
-      </w:r>
-    </w:p>
-    <w:p>
-      <w:pPr>
-        <w:pStyle w:val="ListParagraph"/>
-        <w:numPr>
-          <w:ilvl w:val="2"/>
-          <w:numId w:val="4"/>
-        </w:numPr>
-      </w:pPr>
-      <w:r>
-        <w:t xml:space="preserve">Längsgående </w:t>
+        <w:t>Kvicksilver = internationella luftnedfall (atmosfärisk deposition) gör att alla Sveriges ytvattenförekomster överskrider gränsvärde för Hg (20</w:t>
+      </w:r>
+      <w:r>
+        <w:t xml:space="preserve"> </w:t>
       </w:r>
       <w:proofErr w:type="spellStart"/>
       <w:r>
-        <w:t>k</w:t>
-      </w:r>
-      <w:r>
-        <w:t>onnektivitet</w:t>
+        <w:t>ug</w:t>
       </w:r>
       <w:proofErr w:type="spellEnd"/>
       <w:r>
-        <w:t xml:space="preserve"> = Hög</w:t>
-      </w:r>
-    </w:p>
-    <w:p>
-      <w:pPr>
-        <w:pStyle w:val="ListParagraph"/>
-        <w:numPr>
-          <w:ilvl w:val="2"/>
-          <w:numId w:val="4"/>
-        </w:numPr>
-      </w:pPr>
-      <w:r>
-        <w:t>Närområde = Hög</w:t>
-      </w:r>
-    </w:p>
-    <w:p>
-      <w:pPr>
-        <w:pStyle w:val="ListParagraph"/>
-        <w:numPr>
-          <w:ilvl w:val="2"/>
-          <w:numId w:val="4"/>
-        </w:numPr>
-      </w:pPr>
+        <w:t xml:space="preserve">/kg </w:t>
+      </w:r>
       <w:proofErr w:type="spellStart"/>
       <w:r>
-        <w:t>Svämplanets</w:t>
+        <w:t>våtvikt</w:t>
       </w:r>
       <w:proofErr w:type="spellEnd"/>
       <w:r>
-        <w:t xml:space="preserve"> struktur &amp; funktion = Hög</w:t>
+        <w:t>)</w:t>
+      </w:r>
+    </w:p>
+    <w:p>
+      <w:pPr>
+        <w:pStyle w:val="ListParagraph"/>
+        <w:numPr>
+          <w:ilvl w:val="1"/>
+          <w:numId w:val="4"/>
+        </w:numPr>
+      </w:pPr>
+      <w:r>
+        <w:t xml:space="preserve">Bromerad difenyleter (PBDE) = </w:t>
+      </w:r>
+      <w:r>
+        <w:t>internationella luftnedfall (atmosfärisk deposition) gör att alla Sveriges ytvattenförekomster överskrider gränsvärde för PBDE (</w:t>
+      </w:r>
+      <w:proofErr w:type="gramStart"/>
+      <w:r>
+        <w:t>0.0085</w:t>
+      </w:r>
+      <w:proofErr w:type="gramEnd"/>
+      <w:r>
+        <w:t xml:space="preserve"> </w:t>
+      </w:r>
+      <w:proofErr w:type="spellStart"/>
+      <w:r>
+        <w:t>ug</w:t>
+      </w:r>
+      <w:proofErr w:type="spellEnd"/>
+      <w:r>
+        <w:t xml:space="preserve">/kg </w:t>
+      </w:r>
+      <w:proofErr w:type="spellStart"/>
+      <w:r>
+        <w:t>våtvikt</w:t>
+      </w:r>
+      <w:proofErr w:type="spellEnd"/>
+      <w:r>
+        <w:t>)</w:t>
       </w:r>
     </w:p>
     <w:p>
@@ -354,10 +447,7 @@
         </w:numPr>
       </w:pPr>
       <w:r>
-        <w:t>Kemisk status = Uppnår ej god</w:t>
-      </w:r>
-      <w:r>
-        <w:t xml:space="preserve"> (förväntad till 2027)</w:t>
+        <w:t>Härkomst = naturlig</w:t>
       </w:r>
     </w:p>
     <w:p>
@@ -369,65 +459,90 @@
         </w:numPr>
       </w:pPr>
       <w:r>
-        <w:t>Kvicksilver = internationella luftnedfall (atmosfärisk deposition) gör att alla Sveriges ytvattenförekomster överskrider gränsvärde för Hg (20</w:t>
-      </w:r>
-      <w:r>
-        <w:t xml:space="preserve"> </w:t>
-      </w:r>
-      <w:proofErr w:type="spellStart"/>
-      <w:r>
-        <w:t>ug</w:t>
-      </w:r>
-      <w:proofErr w:type="spellEnd"/>
-      <w:r>
-        <w:t xml:space="preserve">/kg </w:t>
-      </w:r>
-      <w:proofErr w:type="spellStart"/>
-      <w:r>
-        <w:t>våtvikt</w:t>
-      </w:r>
-      <w:proofErr w:type="spellEnd"/>
-      <w:r>
-        <w:t>)</w:t>
-      </w:r>
-    </w:p>
-    <w:p>
-      <w:pPr>
-        <w:pStyle w:val="ListParagraph"/>
-        <w:numPr>
-          <w:ilvl w:val="1"/>
-          <w:numId w:val="4"/>
-        </w:numPr>
-      </w:pPr>
-      <w:r>
-        <w:t xml:space="preserve">Bromerad difenyleter (PBDE) = </w:t>
-      </w:r>
-      <w:r>
-        <w:t>internationella luftnedfall (atmosfärisk deposition) gör att alla Sveriges ytvattenförekomster överskrider gränsvärde för PBDE (</w:t>
-      </w:r>
+        <w:t>Vattnet klassas som Naturligt då det idag inte bedöms vara kraftigt modifierat eller konstgjort.</w:t>
+      </w:r>
+    </w:p>
+    <w:p>
+      <w:r>
+        <w:t>Hur ser avrinningsområdet från din sjö ut? Gör en kort beskrivning. Kan du koppla sjöns aktuella vattenkvalitet till markanvändning i ditt avrinningsområde?</w:t>
+      </w:r>
+    </w:p>
+    <w:p>
+      <w:pPr>
+        <w:pStyle w:val="ListParagraph"/>
+        <w:numPr>
+          <w:ilvl w:val="0"/>
+          <w:numId w:val="4"/>
+        </w:numPr>
+      </w:pPr>
+      <w:r>
+        <w:t>Ekologiskt status både uppströms och nedströms är Hög</w:t>
+      </w:r>
+    </w:p>
+    <w:p>
+      <w:pPr>
+        <w:pStyle w:val="ListParagraph"/>
+        <w:numPr>
+          <w:ilvl w:val="0"/>
+          <w:numId w:val="4"/>
+        </w:numPr>
+      </w:pPr>
+      <w:r>
+        <w:t>Avrinningsområde: Ljungan</w:t>
+      </w:r>
+    </w:p>
+    <w:p>
+      <w:pPr>
+        <w:pStyle w:val="ListParagraph"/>
+        <w:numPr>
+          <w:ilvl w:val="0"/>
+          <w:numId w:val="4"/>
+        </w:numPr>
+      </w:pPr>
+      <w:r>
+        <w:t>Markanvändning består av turism (vandring) och renskötsel</w:t>
+      </w:r>
+    </w:p>
+    <w:p>
+      <w:r>
+        <w:t>Anser du att "din sjö" har ett vattenkvalitetsproblem? Motivera ditt svar.</w:t>
+      </w:r>
+    </w:p>
+    <w:p>
+      <w:pPr>
+        <w:pStyle w:val="ListParagraph"/>
+        <w:numPr>
+          <w:ilvl w:val="0"/>
+          <w:numId w:val="4"/>
+        </w:numPr>
+      </w:pPr>
+      <w:r>
+        <w:t>Nej, jag anser inte att Ljungsjön bör klassas som ett vattenkvalitetsproblem baserat på att det problem (Hg &amp; PBDE) orsakas av internationella/globala luftföroreningar vilka deponeras i alla ytvatten i Sverige och ligger bortom intern kontroll/åtgärd</w:t>
+      </w:r>
+      <w:r>
+        <w:t>.</w:t>
+      </w:r>
+    </w:p>
+    <w:p>
+      <w:r>
+        <w:t>Har vattenkvalitén i "din sjö" förändrats under tiden? Motivera ditt svar.</w:t>
+      </w:r>
+    </w:p>
+    <w:p>
+      <w:pPr>
+        <w:pStyle w:val="ListParagraph"/>
+        <w:numPr>
+          <w:ilvl w:val="0"/>
+          <w:numId w:val="4"/>
+        </w:numPr>
+      </w:pPr>
       <w:proofErr w:type="gramStart"/>
       <w:r>
-        <w:t>0.0085</w:t>
+        <w:t>2004-2009</w:t>
       </w:r>
       <w:proofErr w:type="gramEnd"/>
       <w:r>
-        <w:t xml:space="preserve"> </w:t>
-      </w:r>
-      <w:proofErr w:type="spellStart"/>
-      <w:r>
-        <w:t>ug</w:t>
-      </w:r>
-      <w:proofErr w:type="spellEnd"/>
-      <w:r>
-        <w:t xml:space="preserve">/kg </w:t>
-      </w:r>
-      <w:proofErr w:type="spellStart"/>
-      <w:r>
-        <w:t>våtvikt</w:t>
-      </w:r>
-      <w:proofErr w:type="spellEnd"/>
-      <w:r>
-        <w:t>)</w:t>
+        <w:t xml:space="preserve"> var ekologisk status God men har sedan övergått till Hög</w:t>
       </w:r>
     </w:p>
     <w:p>
@@ -439,24 +554,20 @@
         </w:numPr>
       </w:pPr>
       <w:r>
-        <w:t>Härkomst = naturlig</w:t>
-      </w:r>
-    </w:p>
-    <w:p>
-      <w:pPr>
-        <w:pStyle w:val="ListParagraph"/>
-        <w:numPr>
-          <w:ilvl w:val="1"/>
-          <w:numId w:val="4"/>
-        </w:numPr>
-      </w:pPr>
-      <w:r>
-        <w:t>Vattnet klassas som Naturligt då det idag inte bedöms vara kraftigt modifierat eller konstgjort.</w:t>
-      </w:r>
-    </w:p>
-    <w:p>
-      <w:r>
-        <w:t>Hur ser avrinningsområdet från din sjö ut? Gör en kort beskrivning. Kan du koppla sjöns aktuella vattenkvalitet till markanvändning i ditt avrinningsområde?</w:t>
+        <w:t>Övrig sammanvägd status oförändrad</w:t>
+      </w:r>
+    </w:p>
+    <w:p>
+      <w:r>
+        <w:t xml:space="preserve">Skulle du rekommendera kommunen att sätta </w:t>
+      </w:r>
+      <w:proofErr w:type="gramStart"/>
+      <w:r>
+        <w:t>igång</w:t>
+      </w:r>
+      <w:proofErr w:type="gramEnd"/>
+      <w:r>
+        <w:t xml:space="preserve"> åtgärdar för att förbättra vattenkvalitet i "din sjö"? Motivera ditt svar.</w:t>
       </w:r>
     </w:p>
     <w:p>
@@ -468,7 +579,12 @@
         </w:numPr>
       </w:pPr>
       <w:r>
-        <w:t>Ekologiskt status både uppströms och nedströms är Hög</w:t>
+        <w:t>Nej, eftersom det är mycket svårt/kostsamt att åstadkomma mycket små och temporära förbättringar för nuvarande</w:t>
+      </w:r>
+    </w:p>
+    <w:p>
+      <w:r>
+        <w:t>Vilka åtgärdar skulle vara lämpliga för att förbättra vattenkvalitet i "din sjö"? Motivera ditt svar.</w:t>
       </w:r>
     </w:p>
     <w:p>
@@ -480,7 +596,7 @@
         </w:numPr>
       </w:pPr>
       <w:r>
-        <w:t>Avrinningsområde: Ljungan</w:t>
+        <w:t>Filtrera bort Hg &amp; PBDE samt tvinga andra länder globalt att reducera luftföroreningar</w:t>
       </w:r>
     </w:p>
     <w:p>
@@ -492,115 +608,15 @@
         </w:numPr>
       </w:pPr>
       <w:r>
-        <w:t>Markanvändning består av turism (vandring) och renskötsel</w:t>
-      </w:r>
-    </w:p>
-    <w:p>
-      <w:r>
-        <w:t>Anser du att "din sjö" har ett vattenkvalitetsproblem? Motivera ditt svar.</w:t>
-      </w:r>
-    </w:p>
-    <w:p>
-      <w:pPr>
-        <w:pStyle w:val="ListParagraph"/>
-        <w:numPr>
-          <w:ilvl w:val="0"/>
-          <w:numId w:val="4"/>
-        </w:numPr>
-      </w:pPr>
-      <w:r>
-        <w:t>Nej, jag anser inte att Ljungsjön bör klassas som ett vattenkvalitetsproblem baserat på att det problem (Hg &amp; PBDE) orsakas av internationella/globala luftföroreningar vilka deponeras i alla ytvatten i Sverige och ligger bortom intern kontroll/åtgärd</w:t>
-      </w:r>
-      <w:r>
-        <w:t>.</w:t>
-      </w:r>
-    </w:p>
-    <w:p>
-      <w:r>
-        <w:t>Har vattenkvalitén i "din sjö" förändrats under tiden? Motivera ditt svar.</w:t>
-      </w:r>
-    </w:p>
-    <w:p>
-      <w:pPr>
-        <w:pStyle w:val="ListParagraph"/>
-        <w:numPr>
-          <w:ilvl w:val="0"/>
-          <w:numId w:val="4"/>
-        </w:numPr>
-      </w:pPr>
-      <w:proofErr w:type="gramStart"/>
-      <w:r>
-        <w:t>2004-2009</w:t>
-      </w:r>
-      <w:proofErr w:type="gramEnd"/>
-      <w:r>
-        <w:t xml:space="preserve"> var ekologisk status God men har sedan övergått till Hög</w:t>
-      </w:r>
-    </w:p>
-    <w:p>
-      <w:pPr>
-        <w:pStyle w:val="ListParagraph"/>
-        <w:numPr>
-          <w:ilvl w:val="0"/>
-          <w:numId w:val="4"/>
-        </w:numPr>
-      </w:pPr>
-      <w:r>
-        <w:t>Övrig sammanvägd status oförändrad</w:t>
-      </w:r>
-    </w:p>
-    <w:p>
-      <w:r>
-        <w:t xml:space="preserve">Skulle du rekommendera kommunen att sätta </w:t>
-      </w:r>
-      <w:proofErr w:type="gramStart"/>
-      <w:r>
-        <w:t>igång</w:t>
-      </w:r>
-      <w:proofErr w:type="gramEnd"/>
-      <w:r>
-        <w:t xml:space="preserve"> åtgärdar för att förbättra vattenkvalitet i "din sjö"? Motivera ditt svar.</w:t>
-      </w:r>
-    </w:p>
-    <w:p>
-      <w:pPr>
-        <w:pStyle w:val="ListParagraph"/>
-        <w:numPr>
-          <w:ilvl w:val="0"/>
-          <w:numId w:val="4"/>
-        </w:numPr>
-      </w:pPr>
-      <w:r>
-        <w:t>Nej, eftersom det är mycket svårt/kostsamt att åstadkomma mycket små och temporära förbättringar för nuvarande</w:t>
-      </w:r>
-    </w:p>
-    <w:p>
-      <w:r>
-        <w:t>Vilka åtgärdar skulle vara lämpliga för att förbättra vattenkvalitet i "din sjö"? Motivera ditt svar.</w:t>
-      </w:r>
-    </w:p>
-    <w:p>
-      <w:pPr>
-        <w:pStyle w:val="ListParagraph"/>
-        <w:numPr>
-          <w:ilvl w:val="0"/>
-          <w:numId w:val="4"/>
-        </w:numPr>
-      </w:pPr>
-      <w:r>
-        <w:t>Filtrera bort Hg &amp; PBDE samt tvinga andra länder globalt att reducera luftföroreningar</w:t>
-      </w:r>
-    </w:p>
-    <w:p>
-      <w:pPr>
-        <w:pStyle w:val="ListParagraph"/>
-        <w:numPr>
-          <w:ilvl w:val="0"/>
-          <w:numId w:val="4"/>
-        </w:numPr>
-      </w:pPr>
-      <w:r>
         <w:t>Komplettera saknade klassificeringar</w:t>
+      </w:r>
+    </w:p>
+    <w:p>
+      <w:pPr>
+        <w:jc w:val="left"/>
+      </w:pPr>
+      <w:r>
+        <w:br w:type="page"/>
       </w:r>
     </w:p>
     <w:p>
@@ -1737,6 +1753,7 @@
   <w:style w:type="character" w:default="1" w:styleId="DefaultParagraphFont">
     <w:name w:val="Default Paragraph Font"/>
     <w:uiPriority w:val="1"/>
+    <w:semiHidden/>
     <w:unhideWhenUsed/>
   </w:style>
   <w:style w:type="table" w:default="1" w:styleId="TableNormal">

</xml_diff>